<commit_message>
Cyk fuch last commit
</commit_message>
<xml_diff>
--- a/Docs/Dokumentacja.docx
+++ b/Docs/Dokumentacja.docx
@@ -23254,6 +23254,9 @@
         <w:ind w:left="708"/>
       </w:pPr>
       <w:r>
+        <w:rPr>
+          <w:noProof/>
+        </w:rPr>
         <w:drawing>
           <wp:anchor distT="0" distB="0" distL="114300" distR="114300" simplePos="0" relativeHeight="251658240" behindDoc="0" locked="0" layoutInCell="1" allowOverlap="1" wp14:anchorId="3B5063E4" wp14:editId="6C8F04F9">
             <wp:simplePos x="0" y="0"/>
@@ -23354,6 +23357,44 @@
       </w:pPr>
       <w:r>
         <w:rPr>
+          <w:noProof/>
+        </w:rPr>
+        <w:drawing>
+          <wp:anchor distT="0" distB="0" distL="114300" distR="114300" simplePos="0" relativeHeight="251667456" behindDoc="0" locked="0" layoutInCell="1" allowOverlap="1" wp14:anchorId="09EE8902" wp14:editId="472E9121">
+            <wp:simplePos x="0" y="0"/>
+            <wp:positionH relativeFrom="margin">
+              <wp:align>center</wp:align>
+            </wp:positionH>
+            <wp:positionV relativeFrom="paragraph">
+              <wp:posOffset>377012</wp:posOffset>
+            </wp:positionV>
+            <wp:extent cx="6475095" cy="2689860"/>
+            <wp:effectExtent l="0" t="0" r="1905" b="15240"/>
+            <wp:wrapTopAndBottom/>
+            <wp:docPr id="248350836" name="Wykres 1">
+              <a:extLst xmlns:a="http://schemas.openxmlformats.org/drawingml/2006/main">
+                <a:ext uri="{FF2B5EF4-FFF2-40B4-BE49-F238E27FC236}">
+                  <a16:creationId xmlns:a16="http://schemas.microsoft.com/office/drawing/2014/main" id="{C1E4EE1A-D093-4642-8F36-D9F6807D83AB}"/>
+                </a:ext>
+              </a:extLst>
+            </wp:docPr>
+            <wp:cNvGraphicFramePr/>
+            <a:graphic xmlns:a="http://schemas.openxmlformats.org/drawingml/2006/main">
+              <a:graphicData uri="http://schemas.openxmlformats.org/drawingml/2006/chart">
+                <c:chart xmlns:c="http://schemas.openxmlformats.org/drawingml/2006/chart" xmlns:r="http://schemas.openxmlformats.org/officeDocument/2006/relationships" r:id="rId12"/>
+              </a:graphicData>
+            </a:graphic>
+            <wp14:sizeRelH relativeFrom="margin">
+              <wp14:pctWidth>0</wp14:pctWidth>
+            </wp14:sizeRelH>
+            <wp14:sizeRelV relativeFrom="margin">
+              <wp14:pctHeight>0</wp14:pctHeight>
+            </wp14:sizeRelV>
+          </wp:anchor>
+        </w:drawing>
+      </w:r>
+      <w:r>
+        <w:rPr>
           <w:color w:val="00B050"/>
         </w:rPr>
         <w:t>Próba 2:</w:t>
@@ -23375,55 +23416,18 @@
           <w:noProof/>
         </w:rPr>
         <w:drawing>
-          <wp:anchor distT="0" distB="0" distL="114300" distR="114300" simplePos="0" relativeHeight="251659264" behindDoc="0" locked="0" layoutInCell="1" allowOverlap="1" wp14:anchorId="29EDED47" wp14:editId="1DF51742">
+          <wp:anchor distT="0" distB="0" distL="114300" distR="114300" simplePos="0" relativeHeight="251668480" behindDoc="0" locked="0" layoutInCell="1" allowOverlap="1" wp14:anchorId="798E7C49" wp14:editId="0DEF4D5B">
             <wp:simplePos x="0" y="0"/>
             <wp:positionH relativeFrom="margin">
               <wp:align>center</wp:align>
             </wp:positionH>
             <wp:positionV relativeFrom="paragraph">
-              <wp:posOffset>345381</wp:posOffset>
+              <wp:posOffset>3110865</wp:posOffset>
             </wp:positionV>
-            <wp:extent cx="6081823" cy="2413591"/>
-            <wp:effectExtent l="0" t="0" r="14605" b="6350"/>
+            <wp:extent cx="6538595" cy="2604770"/>
+            <wp:effectExtent l="0" t="0" r="14605" b="5080"/>
             <wp:wrapTopAndBottom/>
-            <wp:docPr id="1582253383" name="Wykres 1">
-              <a:extLst xmlns:a="http://schemas.openxmlformats.org/drawingml/2006/main">
-                <a:ext uri="{FF2B5EF4-FFF2-40B4-BE49-F238E27FC236}">
-                  <a16:creationId xmlns:a16="http://schemas.microsoft.com/office/drawing/2014/main" id="{C1E4EE1A-D093-4642-8F36-D9F6807D83AB}"/>
-                </a:ext>
-              </a:extLst>
-            </wp:docPr>
-            <wp:cNvGraphicFramePr/>
-            <a:graphic xmlns:a="http://schemas.openxmlformats.org/drawingml/2006/main">
-              <a:graphicData uri="http://schemas.openxmlformats.org/drawingml/2006/chart">
-                <c:chart xmlns:c="http://schemas.openxmlformats.org/drawingml/2006/chart" xmlns:r="http://schemas.openxmlformats.org/officeDocument/2006/relationships" r:id="rId12"/>
-              </a:graphicData>
-            </a:graphic>
-          </wp:anchor>
-        </w:drawing>
-      </w:r>
-    </w:p>
-    <w:p>
-      <w:pPr>
-        <w:ind w:left="708"/>
-      </w:pPr>
-      <w:r>
-        <w:rPr>
-          <w:noProof/>
-        </w:rPr>
-        <w:drawing>
-          <wp:anchor distT="0" distB="0" distL="114300" distR="114300" simplePos="0" relativeHeight="251660288" behindDoc="0" locked="0" layoutInCell="1" allowOverlap="1" wp14:anchorId="5301392F" wp14:editId="5609036F">
-            <wp:simplePos x="0" y="0"/>
-            <wp:positionH relativeFrom="margin">
-              <wp:align>center</wp:align>
-            </wp:positionH>
-            <wp:positionV relativeFrom="paragraph">
-              <wp:posOffset>2591745</wp:posOffset>
-            </wp:positionV>
-            <wp:extent cx="6123940" cy="2371060"/>
-            <wp:effectExtent l="0" t="0" r="10160" b="10795"/>
-            <wp:wrapTopAndBottom/>
-            <wp:docPr id="1908085375" name="Wykres 2">
+            <wp:docPr id="439743226" name="Wykres 1">
               <a:extLst xmlns:a="http://schemas.openxmlformats.org/drawingml/2006/main">
                 <a:ext uri="{FF2B5EF4-FFF2-40B4-BE49-F238E27FC236}">
                   <a16:creationId xmlns:a16="http://schemas.microsoft.com/office/drawing/2014/main" id="{DB94FB78-8C18-45B5-882A-61386BBBA595}"/>
@@ -23436,26 +23440,29 @@
                 <c:chart xmlns:c="http://schemas.openxmlformats.org/drawingml/2006/chart" xmlns:r="http://schemas.openxmlformats.org/officeDocument/2006/relationships" r:id="rId13"/>
               </a:graphicData>
             </a:graphic>
+            <wp14:sizeRelH relativeFrom="margin">
+              <wp14:pctWidth>0</wp14:pctWidth>
+            </wp14:sizeRelH>
+            <wp14:sizeRelV relativeFrom="margin">
+              <wp14:pctHeight>0</wp14:pctHeight>
+            </wp14:sizeRelV>
           </wp:anchor>
         </w:drawing>
       </w:r>
     </w:p>
-    <w:p>
-      <w:pPr>
-        <w:ind w:left="708"/>
-      </w:pPr>
-    </w:p>
-    <w:p>
-      <w:pPr>
-        <w:ind w:left="708"/>
-      </w:pPr>
-    </w:p>
+    <w:p/>
     <w:p>
       <w:pPr>
         <w:ind w:left="708"/>
       </w:pPr>
       <w:r>
-        <w:t>W przypadku tej próby wygrane rozpoczęły się w 2/3 czasu trwania eksperymentu, 30 generacja przyniosła nam największy sukces – 14% wygranych. Wartość fitness początkowo rosła, następnie przyrost zwolnił i zmieniał się w zakresach 100-300 punktów. Końcowe wartości nie ulegają zmianą i są stałe, osiągnięty czas nie został pobity w kolejnych próbach.</w:t>
+        <w:t>Ta generacja przyniosła nam najlepsze wyniki i uważamy ją za nasze złote dziecię</w:t>
+      </w:r>
+      <w:r>
+        <w:t>.</w:t>
+      </w:r>
+      <w:r>
+        <w:t xml:space="preserve"> Pierwsze wygrane odniosła już w 5 generacji i to w ilości 13 gier. W końcowych generacjach wyniki wygranej były zadowalające, wręcz genialne. Zakres przegranych 5-20 gier to wynik który określa że system znalazł doskonałe rozwiązanie i czas. Od 14 generacji wartość fitness była stała, system uznał że jest to doskonałe rozwiązanie z najszybszym czasem którego nie można już przebić.</w:t>
       </w:r>
     </w:p>
     <w:p>
@@ -23539,13 +23546,7 @@
         <w:rPr>
           <w:color w:val="00B050"/>
         </w:rPr>
-        <w:t xml:space="preserve"> </w:t>
-      </w:r>
-      <w:r>
-        <w:rPr>
-          <w:color w:val="00B050"/>
-        </w:rPr>
-        <w:t>30 generacji</w:t>
+        <w:t xml:space="preserve"> 30 generacji</w:t>
       </w:r>
     </w:p>
     <w:p>
@@ -23660,13 +23661,7 @@
         <w:rPr>
           <w:color w:val="00B050"/>
         </w:rPr>
-        <w:t xml:space="preserve"> </w:t>
-      </w:r>
-      <w:r>
-        <w:rPr>
-          <w:color w:val="00B050"/>
-        </w:rPr>
-        <w:t>30 generacji</w:t>
+        <w:t xml:space="preserve"> 30 generacji</w:t>
       </w:r>
     </w:p>
     <w:p>
@@ -23780,13 +23775,7 @@
         <w:rPr>
           <w:color w:val="FF0000"/>
         </w:rPr>
-        <w:t xml:space="preserve"> </w:t>
-      </w:r>
-      <w:r>
-        <w:rPr>
-          <w:color w:val="FF0000"/>
-        </w:rPr>
-        <w:t>30 generacji</w:t>
+        <w:t xml:space="preserve"> 30 generacji</w:t>
       </w:r>
     </w:p>
     <w:p>
@@ -25504,10 +25493,10 @@
           </c:dLbls>
           <c:xVal>
             <c:numRef>
-              <c:f>'30gen1'!$A$2:$A$32</c:f>
+              <c:f>'30gen1'!$A$2:$A$35</c:f>
               <c:numCache>
                 <c:formatCode>General</c:formatCode>
-                <c:ptCount val="31"/>
+                <c:ptCount val="34"/>
                 <c:pt idx="0">
                   <c:v>0</c:v>
                 </c:pt>
@@ -25527,78 +25516,87 @@
                   <c:v>5</c:v>
                 </c:pt>
                 <c:pt idx="6">
+                  <c:v>5</c:v>
+                </c:pt>
+                <c:pt idx="7">
                   <c:v>6</c:v>
                 </c:pt>
-                <c:pt idx="7">
+                <c:pt idx="8">
                   <c:v>7</c:v>
                 </c:pt>
-                <c:pt idx="8">
+                <c:pt idx="9">
+                  <c:v>7</c:v>
+                </c:pt>
+                <c:pt idx="10">
                   <c:v>8</c:v>
                 </c:pt>
-                <c:pt idx="9">
+                <c:pt idx="11">
                   <c:v>9</c:v>
                 </c:pt>
-                <c:pt idx="10">
+                <c:pt idx="12">
                   <c:v>10</c:v>
                 </c:pt>
-                <c:pt idx="11">
+                <c:pt idx="13">
                   <c:v>11</c:v>
                 </c:pt>
-                <c:pt idx="12">
+                <c:pt idx="14">
+                  <c:v>11</c:v>
+                </c:pt>
+                <c:pt idx="15">
                   <c:v>12</c:v>
                 </c:pt>
-                <c:pt idx="13">
+                <c:pt idx="16">
                   <c:v>13</c:v>
                 </c:pt>
-                <c:pt idx="14">
+                <c:pt idx="17">
                   <c:v>14</c:v>
                 </c:pt>
-                <c:pt idx="15">
+                <c:pt idx="18">
                   <c:v>15</c:v>
                 </c:pt>
-                <c:pt idx="16">
+                <c:pt idx="19">
                   <c:v>16</c:v>
                 </c:pt>
-                <c:pt idx="17">
+                <c:pt idx="20">
                   <c:v>17</c:v>
                 </c:pt>
-                <c:pt idx="18">
+                <c:pt idx="21">
                   <c:v>18</c:v>
                 </c:pt>
-                <c:pt idx="19">
+                <c:pt idx="22">
                   <c:v>19</c:v>
                 </c:pt>
-                <c:pt idx="20">
+                <c:pt idx="23">
                   <c:v>20</c:v>
                 </c:pt>
-                <c:pt idx="21">
+                <c:pt idx="24">
                   <c:v>21</c:v>
                 </c:pt>
-                <c:pt idx="22">
+                <c:pt idx="25">
                   <c:v>22</c:v>
                 </c:pt>
-                <c:pt idx="23">
+                <c:pt idx="26">
                   <c:v>23</c:v>
                 </c:pt>
-                <c:pt idx="24">
+                <c:pt idx="27">
                   <c:v>24</c:v>
                 </c:pt>
-                <c:pt idx="25">
+                <c:pt idx="28">
                   <c:v>25</c:v>
                 </c:pt>
-                <c:pt idx="26">
+                <c:pt idx="29">
                   <c:v>26</c:v>
                 </c:pt>
-                <c:pt idx="27">
+                <c:pt idx="30">
                   <c:v>27</c:v>
                 </c:pt>
-                <c:pt idx="28">
+                <c:pt idx="31">
                   <c:v>28</c:v>
                 </c:pt>
-                <c:pt idx="29">
+                <c:pt idx="32">
                   <c:v>29</c:v>
                 </c:pt>
-                <c:pt idx="30">
+                <c:pt idx="33">
                   <c:v>30</c:v>
                 </c:pt>
               </c:numCache>
@@ -25606,10 +25604,10 @@
           </c:xVal>
           <c:yVal>
             <c:numRef>
-              <c:f>'30gen1'!$C$2:$C$32</c:f>
+              <c:f>'30gen1'!$C$2:$C$35</c:f>
               <c:numCache>
                 <c:formatCode>General</c:formatCode>
-                <c:ptCount val="31"/>
+                <c:ptCount val="34"/>
                 <c:pt idx="0">
                   <c:v>0</c:v>
                 </c:pt>
@@ -25626,82 +25624,91 @@
                   <c:v>0</c:v>
                 </c:pt>
                 <c:pt idx="5">
-                  <c:v>0</c:v>
+                  <c:v>13</c:v>
                 </c:pt>
                 <c:pt idx="6">
-                  <c:v>0</c:v>
+                  <c:v>13</c:v>
                 </c:pt>
                 <c:pt idx="7">
-                  <c:v>0</c:v>
+                  <c:v>74</c:v>
                 </c:pt>
                 <c:pt idx="8">
-                  <c:v>0</c:v>
+                  <c:v>107</c:v>
                 </c:pt>
                 <c:pt idx="9">
-                  <c:v>0</c:v>
+                  <c:v>107</c:v>
                 </c:pt>
                 <c:pt idx="10">
-                  <c:v>0</c:v>
+                  <c:v>116</c:v>
                 </c:pt>
                 <c:pt idx="11">
-                  <c:v>0</c:v>
+                  <c:v>139</c:v>
                 </c:pt>
                 <c:pt idx="12">
-                  <c:v>0</c:v>
+                  <c:v>172</c:v>
                 </c:pt>
                 <c:pt idx="13">
-                  <c:v>0</c:v>
+                  <c:v>186</c:v>
                 </c:pt>
                 <c:pt idx="14">
-                  <c:v>0</c:v>
+                  <c:v>186</c:v>
                 </c:pt>
                 <c:pt idx="15">
-                  <c:v>0</c:v>
+                  <c:v>177</c:v>
                 </c:pt>
                 <c:pt idx="16">
-                  <c:v>0</c:v>
+                  <c:v>175</c:v>
                 </c:pt>
                 <c:pt idx="17">
-                  <c:v>0</c:v>
+                  <c:v>184</c:v>
                 </c:pt>
                 <c:pt idx="18">
-                  <c:v>0</c:v>
+                  <c:v>187</c:v>
                 </c:pt>
                 <c:pt idx="19">
-                  <c:v>0</c:v>
+                  <c:v>189</c:v>
                 </c:pt>
                 <c:pt idx="20">
-                  <c:v>0</c:v>
+                  <c:v>184</c:v>
                 </c:pt>
                 <c:pt idx="21">
-                  <c:v>5</c:v>
+                  <c:v>190</c:v>
                 </c:pt>
                 <c:pt idx="22">
-                  <c:v>19</c:v>
+                  <c:v>184</c:v>
                 </c:pt>
                 <c:pt idx="23">
-                  <c:v>21</c:v>
+                  <c:v>195</c:v>
                 </c:pt>
                 <c:pt idx="24">
-                  <c:v>18</c:v>
+                  <c:v>185</c:v>
                 </c:pt>
                 <c:pt idx="25">
-                  <c:v>19</c:v>
+                  <c:v>191</c:v>
                 </c:pt>
                 <c:pt idx="26">
-                  <c:v>24</c:v>
+                  <c:v>192</c:v>
                 </c:pt>
                 <c:pt idx="27">
-                  <c:v>23</c:v>
+                  <c:v>188</c:v>
                 </c:pt>
                 <c:pt idx="28">
-                  <c:v>23</c:v>
+                  <c:v>191</c:v>
                 </c:pt>
                 <c:pt idx="29">
-                  <c:v>21</c:v>
+                  <c:v>186</c:v>
                 </c:pt>
                 <c:pt idx="30">
-                  <c:v>28</c:v>
+                  <c:v>186</c:v>
+                </c:pt>
+                <c:pt idx="31">
+                  <c:v>194</c:v>
+                </c:pt>
+                <c:pt idx="32">
+                  <c:v>194</c:v>
+                </c:pt>
+                <c:pt idx="33">
+                  <c:v>195</c:v>
                 </c:pt>
               </c:numCache>
             </c:numRef>
@@ -25709,7 +25716,7 @@
           <c:smooth val="0"/>
           <c:extLst>
             <c:ext xmlns:c16="http://schemas.microsoft.com/office/drawing/2014/chart" uri="{C3380CC4-5D6E-409C-BE32-E72D297353CC}">
-              <c16:uniqueId val="{00000000-E7AD-4945-A14B-BA1188B22AAA}"/>
+              <c16:uniqueId val="{00000000-93FE-4210-A255-4D36B7341F7D}"/>
             </c:ext>
           </c:extLst>
         </c:ser>
@@ -26039,10 +26046,10 @@
           </c:marker>
           <c:xVal>
             <c:numRef>
-              <c:f>'30gen1'!$A$2:$A$32</c:f>
+              <c:f>'30gen1'!$A$2:$A$35</c:f>
               <c:numCache>
                 <c:formatCode>General</c:formatCode>
-                <c:ptCount val="31"/>
+                <c:ptCount val="34"/>
                 <c:pt idx="0">
                   <c:v>0</c:v>
                 </c:pt>
@@ -26062,78 +26069,87 @@
                   <c:v>5</c:v>
                 </c:pt>
                 <c:pt idx="6">
+                  <c:v>5</c:v>
+                </c:pt>
+                <c:pt idx="7">
                   <c:v>6</c:v>
                 </c:pt>
-                <c:pt idx="7">
+                <c:pt idx="8">
                   <c:v>7</c:v>
                 </c:pt>
-                <c:pt idx="8">
+                <c:pt idx="9">
+                  <c:v>7</c:v>
+                </c:pt>
+                <c:pt idx="10">
                   <c:v>8</c:v>
                 </c:pt>
-                <c:pt idx="9">
+                <c:pt idx="11">
                   <c:v>9</c:v>
                 </c:pt>
-                <c:pt idx="10">
+                <c:pt idx="12">
                   <c:v>10</c:v>
                 </c:pt>
-                <c:pt idx="11">
+                <c:pt idx="13">
                   <c:v>11</c:v>
                 </c:pt>
-                <c:pt idx="12">
+                <c:pt idx="14">
+                  <c:v>11</c:v>
+                </c:pt>
+                <c:pt idx="15">
                   <c:v>12</c:v>
                 </c:pt>
-                <c:pt idx="13">
+                <c:pt idx="16">
                   <c:v>13</c:v>
                 </c:pt>
-                <c:pt idx="14">
+                <c:pt idx="17">
                   <c:v>14</c:v>
                 </c:pt>
-                <c:pt idx="15">
+                <c:pt idx="18">
                   <c:v>15</c:v>
                 </c:pt>
-                <c:pt idx="16">
+                <c:pt idx="19">
                   <c:v>16</c:v>
                 </c:pt>
-                <c:pt idx="17">
+                <c:pt idx="20">
                   <c:v>17</c:v>
                 </c:pt>
-                <c:pt idx="18">
+                <c:pt idx="21">
                   <c:v>18</c:v>
                 </c:pt>
-                <c:pt idx="19">
+                <c:pt idx="22">
                   <c:v>19</c:v>
                 </c:pt>
-                <c:pt idx="20">
+                <c:pt idx="23">
                   <c:v>20</c:v>
                 </c:pt>
-                <c:pt idx="21">
+                <c:pt idx="24">
                   <c:v>21</c:v>
                 </c:pt>
-                <c:pt idx="22">
+                <c:pt idx="25">
                   <c:v>22</c:v>
                 </c:pt>
-                <c:pt idx="23">
+                <c:pt idx="26">
                   <c:v>23</c:v>
                 </c:pt>
-                <c:pt idx="24">
+                <c:pt idx="27">
                   <c:v>24</c:v>
                 </c:pt>
-                <c:pt idx="25">
+                <c:pt idx="28">
                   <c:v>25</c:v>
                 </c:pt>
-                <c:pt idx="26">
+                <c:pt idx="29">
                   <c:v>26</c:v>
                 </c:pt>
-                <c:pt idx="27">
+                <c:pt idx="30">
                   <c:v>27</c:v>
                 </c:pt>
-                <c:pt idx="28">
+                <c:pt idx="31">
                   <c:v>28</c:v>
                 </c:pt>
-                <c:pt idx="29">
+                <c:pt idx="32">
                   <c:v>29</c:v>
                 </c:pt>
-                <c:pt idx="30">
+                <c:pt idx="33">
                   <c:v>30</c:v>
                 </c:pt>
               </c:numCache>
@@ -26141,10 +26157,10 @@
           </c:xVal>
           <c:yVal>
             <c:numRef>
-              <c:f>'30gen1'!$B$2:$B$32</c:f>
+              <c:f>'30gen1'!$B$2:$B$35</c:f>
               <c:numCache>
                 <c:formatCode>General</c:formatCode>
-                <c:ptCount val="31"/>
+                <c:ptCount val="34"/>
                 <c:pt idx="0">
                   <c:v>128</c:v>
                 </c:pt>
@@ -26152,91 +26168,100 @@
                   <c:v>1439</c:v>
                 </c:pt>
                 <c:pt idx="2">
-                  <c:v>2122</c:v>
+                  <c:v>4703</c:v>
                 </c:pt>
                 <c:pt idx="3">
-                  <c:v>5940</c:v>
+                  <c:v>5962</c:v>
                 </c:pt>
                 <c:pt idx="4">
-                  <c:v>8116</c:v>
+                  <c:v>9204</c:v>
                 </c:pt>
                 <c:pt idx="5" formatCode="0.00E+00">
-                  <c:v>8116</c:v>
+                  <c:v>15383</c:v>
                 </c:pt>
                 <c:pt idx="6" formatCode="0.00E+00">
-                  <c:v>8116</c:v>
+                  <c:v>15383</c:v>
                 </c:pt>
                 <c:pt idx="7" formatCode="0.00E+00">
-                  <c:v>8884</c:v>
+                  <c:v>15435</c:v>
                 </c:pt>
                 <c:pt idx="8" formatCode="0.00E+00">
-                  <c:v>8884</c:v>
+                  <c:v>15436</c:v>
                 </c:pt>
                 <c:pt idx="9" formatCode="0.00E+00">
-                  <c:v>8884</c:v>
+                  <c:v>15436</c:v>
                 </c:pt>
                 <c:pt idx="10" formatCode="0.00E+00">
-                  <c:v>8948</c:v>
+                  <c:v>15441</c:v>
                 </c:pt>
                 <c:pt idx="11" formatCode="0.00E+00">
-                  <c:v>8948</c:v>
+                  <c:v>15441</c:v>
                 </c:pt>
                 <c:pt idx="12" formatCode="0.00E+00">
-                  <c:v>8948</c:v>
+                  <c:v>15451</c:v>
                 </c:pt>
                 <c:pt idx="13" formatCode="0.00E+00">
-                  <c:v>8948</c:v>
+                  <c:v>15451</c:v>
                 </c:pt>
                 <c:pt idx="14" formatCode="0.00E+00">
-                  <c:v>8948</c:v>
+                  <c:v>15451</c:v>
                 </c:pt>
                 <c:pt idx="15" formatCode="0.00E+00">
-                  <c:v>8948</c:v>
+                  <c:v>15451</c:v>
                 </c:pt>
                 <c:pt idx="16" formatCode="0.00E+00">
-                  <c:v>8948</c:v>
+                  <c:v>15451</c:v>
                 </c:pt>
                 <c:pt idx="17" formatCode="0.00E+00">
-                  <c:v>9012</c:v>
+                  <c:v>15454</c:v>
                 </c:pt>
                 <c:pt idx="18" formatCode="0.00E+00">
-                  <c:v>9375</c:v>
+                  <c:v>15454</c:v>
                 </c:pt>
                 <c:pt idx="19" formatCode="0.00E+00">
-                  <c:v>9375</c:v>
+                  <c:v>15454</c:v>
                 </c:pt>
                 <c:pt idx="20" formatCode="0.00E+00">
-                  <c:v>12468</c:v>
+                  <c:v>15454</c:v>
                 </c:pt>
                 <c:pt idx="21" formatCode="0.00E+00">
-                  <c:v>15440</c:v>
+                  <c:v>15454</c:v>
                 </c:pt>
                 <c:pt idx="22" formatCode="0.00E+00">
-                  <c:v>15472</c:v>
+                  <c:v>15454</c:v>
                 </c:pt>
                 <c:pt idx="23" formatCode="0.00E+00">
-                  <c:v>15473</c:v>
+                  <c:v>15454</c:v>
                 </c:pt>
                 <c:pt idx="24" formatCode="0.00E+00">
-                  <c:v>15473</c:v>
+                  <c:v>15454</c:v>
                 </c:pt>
                 <c:pt idx="25" formatCode="0.00E+00">
-                  <c:v>15473</c:v>
+                  <c:v>15454</c:v>
                 </c:pt>
                 <c:pt idx="26" formatCode="0.00E+00">
-                  <c:v>15473</c:v>
+                  <c:v>15454</c:v>
                 </c:pt>
                 <c:pt idx="27" formatCode="0.00E+00">
-                  <c:v>15473</c:v>
+                  <c:v>15454</c:v>
                 </c:pt>
                 <c:pt idx="28" formatCode="0.00E+00">
-                  <c:v>15473</c:v>
+                  <c:v>15454</c:v>
                 </c:pt>
                 <c:pt idx="29" formatCode="0.00E+00">
-                  <c:v>15473</c:v>
+                  <c:v>15454</c:v>
                 </c:pt>
                 <c:pt idx="30" formatCode="0.00E+00">
-                  <c:v>15473</c:v>
+                  <c:v>15454</c:v>
+                </c:pt>
+                <c:pt idx="31" formatCode="0.00E+00">
+                  <c:v>15454</c:v>
+                </c:pt>
+                <c:pt idx="32" formatCode="0.00E+00">
+                  <c:v>15454</c:v>
+                </c:pt>
+                <c:pt idx="33">
+                  <c:v>15454</c:v>
                 </c:pt>
               </c:numCache>
             </c:numRef>
@@ -26244,7 +26269,7 @@
           <c:smooth val="0"/>
           <c:extLst>
             <c:ext xmlns:c16="http://schemas.microsoft.com/office/drawing/2014/chart" uri="{C3380CC4-5D6E-409C-BE32-E72D297353CC}">
-              <c16:uniqueId val="{00000000-02F7-4C8F-95ED-D4D5F06A509C}"/>
+              <c16:uniqueId val="{00000000-5D9D-436C-97E7-471361202F86}"/>
             </c:ext>
           </c:extLst>
         </c:ser>

</xml_diff>